<commit_message>
Added links to helpful pages about sealing to the sealing overview.
</commit_message>
<xml_diff>
--- a/Expungement-Generator/templates/SealingOverview.docx
+++ b/Expungement-Generator/templates/SealingOverview.docx
@@ -756,8 +756,6 @@
               </w:rPr>
               <w:t>.</w:t>
             </w:r>
-            <w:bookmarkStart w:id="0" w:name="_GoBack"/>
-            <w:bookmarkEnd w:id="0"/>
             <w:r>
               <w:rPr>
                 <w:rFonts w:ascii="Times New Roman" w:hAnsi="Times New Roman" w:cs="Times New Roman"/>
@@ -1189,6 +1187,220 @@
           <w:szCs w:val="24"/>
         </w:rPr>
       </w:pPr>
+    </w:p>
+    <w:p>
+      <w:pPr>
+        <w:spacing w:after="0" w:line="240" w:lineRule="auto"/>
+        <w:rPr>
+          <w:rFonts w:ascii="Times New Roman" w:hAnsi="Times New Roman" w:cs="Times New Roman"/>
+          <w:sz w:val="24"/>
+          <w:szCs w:val="24"/>
+        </w:rPr>
+      </w:pPr>
+    </w:p>
+    <w:p>
+      <w:pPr>
+        <w:spacing w:after="0" w:line="240" w:lineRule="auto"/>
+        <w:rPr>
+          <w:rFonts w:ascii="Times New Roman" w:hAnsi="Times New Roman" w:cs="Times New Roman"/>
+          <w:sz w:val="24"/>
+          <w:szCs w:val="24"/>
+        </w:rPr>
+      </w:pPr>
+    </w:p>
+    <w:p>
+      <w:pPr>
+        <w:spacing w:after="0" w:line="240" w:lineRule="auto"/>
+        <w:rPr>
+          <w:rFonts w:ascii="Times New Roman" w:hAnsi="Times New Roman" w:cs="Times New Roman"/>
+          <w:b/>
+          <w:sz w:val="28"/>
+          <w:szCs w:val="28"/>
+        </w:rPr>
+      </w:pPr>
+      <w:r>
+        <w:rPr>
+          <w:rFonts w:ascii="Times New Roman" w:hAnsi="Times New Roman" w:cs="Times New Roman"/>
+          <w:b/>
+          <w:sz w:val="28"/>
+          <w:szCs w:val="28"/>
+        </w:rPr>
+        <w:t>HELPFUL LINKS</w:t>
+      </w:r>
+    </w:p>
+    <w:p>
+      <w:pPr>
+        <w:spacing w:after="0" w:line="240" w:lineRule="auto"/>
+        <w:rPr>
+          <w:rFonts w:ascii="Times New Roman" w:hAnsi="Times New Roman" w:cs="Times New Roman"/>
+          <w:sz w:val="24"/>
+          <w:szCs w:val="24"/>
+        </w:rPr>
+      </w:pPr>
+      <w:r>
+        <w:rPr>
+          <w:rFonts w:ascii="Times New Roman" w:hAnsi="Times New Roman" w:cs="Times New Roman"/>
+          <w:sz w:val="24"/>
+          <w:szCs w:val="24"/>
+        </w:rPr>
+        <w:t xml:space="preserve">CLS’s Website on Clean Slate: </w:t>
+      </w:r>
+      <w:hyperlink r:id="rId5" w:history="1">
+        <w:r>
+          <w:rPr>
+            <w:rStyle w:val="Hyperlink"/>
+            <w:rFonts w:ascii="Times New Roman" w:hAnsi="Times New Roman" w:cs="Times New Roman"/>
+            <w:sz w:val="24"/>
+            <w:szCs w:val="24"/>
+          </w:rPr>
+          <w:t>https://clsphila.org/learn-about-issues/clean-slate-changing-lives-sealing-criminal-records</w:t>
+        </w:r>
+      </w:hyperlink>
+    </w:p>
+    <w:p>
+      <w:pPr>
+        <w:spacing w:after="0" w:line="240" w:lineRule="auto"/>
+        <w:rPr>
+          <w:rFonts w:ascii="Times New Roman" w:hAnsi="Times New Roman" w:cs="Times New Roman"/>
+          <w:sz w:val="24"/>
+          <w:szCs w:val="24"/>
+        </w:rPr>
+      </w:pPr>
+    </w:p>
+    <w:p>
+      <w:pPr>
+        <w:spacing w:after="0" w:line="240" w:lineRule="auto"/>
+        <w:rPr>
+          <w:rFonts w:ascii="Times New Roman" w:hAnsi="Times New Roman" w:cs="Times New Roman"/>
+          <w:sz w:val="24"/>
+          <w:szCs w:val="24"/>
+        </w:rPr>
+      </w:pPr>
+      <w:r>
+        <w:rPr>
+          <w:rFonts w:ascii="Times New Roman" w:hAnsi="Times New Roman" w:cs="Times New Roman"/>
+          <w:sz w:val="24"/>
+          <w:szCs w:val="24"/>
+        </w:rPr>
+        <w:t xml:space="preserve">CLS’s Summary of Clean Slate: </w:t>
+      </w:r>
+      <w:hyperlink r:id="rId6" w:history="1">
+        <w:r>
+          <w:rPr>
+            <w:rStyle w:val="Hyperlink"/>
+            <w:rFonts w:ascii="Times New Roman" w:hAnsi="Times New Roman" w:cs="Times New Roman"/>
+            <w:sz w:val="24"/>
+            <w:szCs w:val="24"/>
+          </w:rPr>
+          <w:t>https://clsphila.org/sites/default/files/issues/2%20page%20summary%20-%20charts%20-%208-7-2018.pdf</w:t>
+        </w:r>
+      </w:hyperlink>
+    </w:p>
+    <w:p>
+      <w:pPr>
+        <w:spacing w:after="0" w:line="240" w:lineRule="auto"/>
+        <w:rPr>
+          <w:rFonts w:ascii="Times New Roman" w:hAnsi="Times New Roman" w:cs="Times New Roman"/>
+          <w:sz w:val="24"/>
+          <w:szCs w:val="24"/>
+        </w:rPr>
+      </w:pPr>
+    </w:p>
+    <w:p>
+      <w:pPr>
+        <w:spacing w:after="0" w:line="240" w:lineRule="auto"/>
+        <w:rPr>
+          <w:rFonts w:ascii="Times New Roman" w:hAnsi="Times New Roman" w:cs="Times New Roman"/>
+          <w:sz w:val="24"/>
+          <w:szCs w:val="24"/>
+        </w:rPr>
+      </w:pPr>
+      <w:r>
+        <w:rPr>
+          <w:rFonts w:ascii="Times New Roman" w:hAnsi="Times New Roman" w:cs="Times New Roman"/>
+          <w:sz w:val="24"/>
+          <w:szCs w:val="24"/>
+        </w:rPr>
+        <w:t xml:space="preserve">CLS’s Flowchart on Clean Slate: </w:t>
+      </w:r>
+      <w:hyperlink r:id="rId7" w:history="1">
+        <w:r>
+          <w:rPr>
+            <w:rStyle w:val="Hyperlink"/>
+            <w:rFonts w:ascii="Times New Roman" w:hAnsi="Times New Roman" w:cs="Times New Roman"/>
+            <w:sz w:val="24"/>
+            <w:szCs w:val="24"/>
+          </w:rPr>
+          <w:t>https://clsphila.org/sites/default/files/issues/Employment/Clean%20Slate/Clean%20Slate%20Flow%20Chart%206-2018.pdf</w:t>
+        </w:r>
+      </w:hyperlink>
+    </w:p>
+    <w:p>
+      <w:pPr>
+        <w:spacing w:after="0" w:line="240" w:lineRule="auto"/>
+        <w:rPr>
+          <w:rFonts w:ascii="Times New Roman" w:hAnsi="Times New Roman" w:cs="Times New Roman"/>
+          <w:sz w:val="24"/>
+          <w:szCs w:val="24"/>
+        </w:rPr>
+      </w:pPr>
+    </w:p>
+    <w:p>
+      <w:pPr>
+        <w:spacing w:after="0" w:line="240" w:lineRule="auto"/>
+        <w:rPr>
+          <w:rFonts w:ascii="Times New Roman" w:hAnsi="Times New Roman" w:cs="Times New Roman"/>
+          <w:sz w:val="24"/>
+          <w:szCs w:val="24"/>
+        </w:rPr>
+      </w:pPr>
+      <w:r>
+        <w:rPr>
+          <w:rFonts w:ascii="Times New Roman" w:hAnsi="Times New Roman" w:cs="Times New Roman"/>
+          <w:sz w:val="24"/>
+          <w:szCs w:val="24"/>
+        </w:rPr>
+        <w:t xml:space="preserve">18 </w:t>
+      </w:r>
+      <w:proofErr w:type="spellStart"/>
+      <w:r>
+        <w:rPr>
+          <w:rFonts w:ascii="Times New Roman" w:hAnsi="Times New Roman" w:cs="Times New Roman"/>
+          <w:sz w:val="24"/>
+          <w:szCs w:val="24"/>
+        </w:rPr>
+        <w:t>Pa.C.S</w:t>
+      </w:r>
+      <w:proofErr w:type="spellEnd"/>
+      <w:r>
+        <w:rPr>
+          <w:rFonts w:ascii="Times New Roman" w:hAnsi="Times New Roman" w:cs="Times New Roman"/>
+          <w:sz w:val="24"/>
+          <w:szCs w:val="24"/>
+        </w:rPr>
+        <w:t xml:space="preserve">. § 9122.1 (petition based limited access): </w:t>
+      </w:r>
+      <w:hyperlink r:id="rId8" w:history="1">
+        <w:r>
+          <w:rPr>
+            <w:rStyle w:val="Hyperlink"/>
+            <w:rFonts w:ascii="Times New Roman" w:hAnsi="Times New Roman" w:cs="Times New Roman"/>
+            <w:sz w:val="24"/>
+            <w:szCs w:val="24"/>
+          </w:rPr>
+          <w:t>http://www.legis.state.pa.us/cfdocs/legis/LI/consCheck.cfm?txtType=HTM&amp;ttl=18&amp;div=0&amp;chpt=91&amp;sctn=22&amp;subsctn=1</w:t>
+        </w:r>
+      </w:hyperlink>
+      <w:r>
+        <w:rPr>
+          <w:rFonts w:ascii="Times New Roman" w:hAnsi="Times New Roman" w:cs="Times New Roman"/>
+          <w:sz w:val="24"/>
+          <w:szCs w:val="24"/>
+        </w:rPr>
+        <w:t xml:space="preserve"> </w:t>
+      </w:r>
+      <w:bookmarkStart w:id="0" w:name="_GoBack"/>
+      <w:bookmarkEnd w:id="0"/>
     </w:p>
     <w:sectPr>
       <w:pgSz w:w="15840" w:h="12240" w:orient="landscape"/>
@@ -1771,6 +1983,17 @@
       </w:tblBorders>
     </w:tblPr>
   </w:style>
+  <w:style w:type="character" w:styleId="Hyperlink">
+    <w:name w:val="Hyperlink"/>
+    <w:basedOn w:val="DefaultParagraphFont"/>
+    <w:uiPriority w:val="99"/>
+    <w:unhideWhenUsed/>
+    <w:rsid w:val="00C56F11"/>
+    <w:rPr>
+      <w:color w:val="0000FF" w:themeColor="hyperlink"/>
+      <w:u w:val="single"/>
+    </w:rPr>
+  </w:style>
 </w:styles>
 </file>
 

</xml_diff>

<commit_message>
1. Got rid of old "sealing" section from the overview. 2. Flipped order of tables in the sealing overview per sharon's request. 3. When charge is an M1 conviction, after checking whether it is article B, D, etc..., we weren't going back and marking the charge as definitely sealable.  Fixed this bug by rechecking the grade at the end of the sealability checking.
</commit_message>
<xml_diff>
--- a/Expungement-Generator/templates/SealingOverview.docx
+++ b/Expungement-Generator/templates/SealingOverview.docx
@@ -1,6 +1,6 @@
 
 <file path=word/document.xml><?xml version="1.0" encoding="utf-8"?>
-<w:document xmlns:wpc="http://schemas.microsoft.com/office/word/2010/wordprocessingCanvas" xmlns:cx="http://schemas.microsoft.com/office/drawing/2014/chartex" xmlns:cx1="http://schemas.microsoft.com/office/drawing/2015/9/8/chartex" xmlns:mc="http://schemas.openxmlformats.org/markup-compatibility/2006" xmlns:o="urn:schemas-microsoft-com:office:office" xmlns:r="http://schemas.openxmlformats.org/officeDocument/2006/relationships" xmlns:m="http://schemas.openxmlformats.org/officeDocument/2006/math" xmlns:v="urn:schemas-microsoft-com:vml" xmlns:wp14="http://schemas.microsoft.com/office/word/2010/wordprocessingDrawing" xmlns:wp="http://schemas.openxmlformats.org/drawingml/2006/wordprocessingDrawing" xmlns:w10="urn:schemas-microsoft-com:office:word" xmlns:w="http://schemas.openxmlformats.org/wordprocessingml/2006/main" xmlns:w14="http://schemas.microsoft.com/office/word/2010/wordml" xmlns:w15="http://schemas.microsoft.com/office/word/2012/wordml" xmlns:w16se="http://schemas.microsoft.com/office/word/2015/wordml/symex" xmlns:wpg="http://schemas.microsoft.com/office/word/2010/wordprocessingGroup" xmlns:wpi="http://schemas.microsoft.com/office/word/2010/wordprocessingInk" xmlns:wne="http://schemas.microsoft.com/office/word/2006/wordml" xmlns:wps="http://schemas.microsoft.com/office/word/2010/wordprocessingShape" mc:Ignorable="w14 w15 w16se wp14">
+<w:document xmlns:wpc="http://schemas.microsoft.com/office/word/2010/wordprocessingCanvas" xmlns:mc="http://schemas.openxmlformats.org/markup-compatibility/2006" xmlns:o="urn:schemas-microsoft-com:office:office" xmlns:r="http://schemas.openxmlformats.org/officeDocument/2006/relationships" xmlns:m="http://schemas.openxmlformats.org/officeDocument/2006/math" xmlns:v="urn:schemas-microsoft-com:vml" xmlns:wp14="http://schemas.microsoft.com/office/word/2010/wordprocessingDrawing" xmlns:wp="http://schemas.openxmlformats.org/drawingml/2006/wordprocessingDrawing" xmlns:w10="urn:schemas-microsoft-com:office:word" xmlns:w="http://schemas.openxmlformats.org/wordprocessingml/2006/main" xmlns:w14="http://schemas.microsoft.com/office/word/2010/wordml" xmlns:w15="http://schemas.microsoft.com/office/word/2012/wordml" xmlns:wpg="http://schemas.microsoft.com/office/word/2010/wordprocessingGroup" xmlns:wpi="http://schemas.microsoft.com/office/word/2010/wordprocessingInk" xmlns:wne="http://schemas.microsoft.com/office/word/2006/wordml" xmlns:wps="http://schemas.microsoft.com/office/word/2010/wordprocessingShape" mc:Ignorable="w14 w15 wp14">
   <w:body>
     <w:p>
       <w:pPr>
@@ -13,6 +13,8 @@
           <w:szCs w:val="40"/>
         </w:rPr>
       </w:pPr>
+      <w:bookmarkStart w:id="0" w:name="_GoBack"/>
+      <w:bookmarkEnd w:id="0"/>
       <w:r>
         <w:rPr>
           <w:rFonts w:ascii="Times New Roman" w:hAnsi="Times New Roman" w:cs="Times New Roman"/>
@@ -205,653 +207,6 @@
           <w:sz w:val="28"/>
           <w:szCs w:val="28"/>
         </w:rPr>
-        <w:t xml:space="preserve">Below is information about the </w:t>
-      </w:r>
-      <w:r>
-        <w:rPr>
-          <w:rFonts w:ascii="Times New Roman" w:hAnsi="Times New Roman" w:cs="Times New Roman"/>
-          <w:b/>
-          <w:sz w:val="28"/>
-          <w:szCs w:val="28"/>
-        </w:rPr>
-        <w:t xml:space="preserve">convictions that </w:t>
-      </w:r>
-      <w:r>
-        <w:rPr>
-          <w:rFonts w:ascii="Times New Roman" w:hAnsi="Times New Roman" w:cs="Times New Roman"/>
-          <w:b/>
-          <w:i/>
-          <w:sz w:val="28"/>
-          <w:szCs w:val="28"/>
-          <w:u w:val="single"/>
-        </w:rPr>
-        <w:t>may</w:t>
-      </w:r>
-      <w:r>
-        <w:rPr>
-          <w:rFonts w:ascii="Times New Roman" w:hAnsi="Times New Roman" w:cs="Times New Roman"/>
-          <w:b/>
-          <w:sz w:val="28"/>
-          <w:szCs w:val="28"/>
-        </w:rPr>
-        <w:t xml:space="preserve"> disqualify this person’s entire record from sealing.  </w:t>
-      </w:r>
-      <w:r>
-        <w:rPr>
-          <w:rFonts w:ascii="Times New Roman" w:hAnsi="Times New Roman" w:cs="Times New Roman"/>
-          <w:sz w:val="28"/>
-          <w:szCs w:val="28"/>
-        </w:rPr>
-        <w:t xml:space="preserve">Because offense grades so often do not appear on court records, we can only guess </w:t>
-      </w:r>
-      <w:r>
-        <w:rPr>
-          <w:rFonts w:ascii="Times New Roman" w:hAnsi="Times New Roman" w:cs="Times New Roman"/>
-          <w:sz w:val="28"/>
-          <w:szCs w:val="28"/>
-        </w:rPr>
-        <w:t xml:space="preserve">at the grade of many offenses.  For this reason, this is only intended as a guide; </w:t>
-      </w:r>
-      <w:r>
-        <w:rPr>
-          <w:rFonts w:ascii="Times New Roman" w:hAnsi="Times New Roman" w:cs="Times New Roman"/>
-          <w:sz w:val="28"/>
-          <w:szCs w:val="28"/>
-          <w:u w:val="single"/>
-        </w:rPr>
-        <w:t>it is important to investigate further</w:t>
-      </w:r>
-      <w:r>
-        <w:rPr>
-          <w:rFonts w:ascii="Times New Roman" w:hAnsi="Times New Roman" w:cs="Times New Roman"/>
-          <w:sz w:val="28"/>
-          <w:szCs w:val="28"/>
-        </w:rPr>
-        <w:t xml:space="preserve">. </w:t>
-      </w:r>
-    </w:p>
-    <w:p>
-      <w:pPr>
-        <w:spacing w:after="0" w:line="240" w:lineRule="auto"/>
-        <w:rPr>
-          <w:rFonts w:ascii="Times New Roman" w:hAnsi="Times New Roman" w:cs="Times New Roman"/>
-          <w:b/>
-          <w:sz w:val="12"/>
-          <w:szCs w:val="12"/>
-        </w:rPr>
-      </w:pPr>
-    </w:p>
-    <w:tbl>
-      <w:tblPr>
-        <w:tblStyle w:val="TableGrid"/>
-        <w:tblW w:w="13698" w:type="dxa"/>
-        <w:tblCellMar>
-          <w:left w:w="115" w:type="dxa"/>
-          <w:bottom w:w="115" w:type="dxa"/>
-          <w:right w:w="115" w:type="dxa"/>
-        </w:tblCellMar>
-        <w:tblLook w:val="04A0" w:firstRow="1" w:lastRow="0" w:firstColumn="1" w:lastColumn="0" w:noHBand="0" w:noVBand="1"/>
-      </w:tblPr>
-      <w:tblGrid>
-        <w:gridCol w:w="3229"/>
-        <w:gridCol w:w="4799"/>
-        <w:gridCol w:w="5670"/>
-      </w:tblGrid>
-      <w:tr>
-        <w:tc>
-          <w:tcPr>
-            <w:tcW w:w="3229" w:type="dxa"/>
-            <w:shd w:val="clear" w:color="auto" w:fill="D9D9D9" w:themeFill="background1" w:themeFillShade="D9"/>
-          </w:tcPr>
-          <w:p>
-            <w:pPr>
-              <w:rPr>
-                <w:rFonts w:ascii="Times New Roman" w:hAnsi="Times New Roman" w:cs="Times New Roman"/>
-                <w:b/>
-                <w:sz w:val="28"/>
-                <w:szCs w:val="28"/>
-              </w:rPr>
-            </w:pPr>
-            <w:r>
-              <w:rPr>
-                <w:rFonts w:ascii="Times New Roman" w:hAnsi="Times New Roman" w:cs="Times New Roman"/>
-                <w:b/>
-                <w:sz w:val="28"/>
-                <w:szCs w:val="28"/>
-              </w:rPr>
-              <w:t>Clean Slate Disqualifier</w:t>
-            </w:r>
-          </w:p>
-        </w:tc>
-        <w:tc>
-          <w:tcPr>
-            <w:tcW w:w="4799" w:type="dxa"/>
-            <w:shd w:val="clear" w:color="auto" w:fill="D9D9D9" w:themeFill="background1" w:themeFillShade="D9"/>
-          </w:tcPr>
-          <w:p>
-            <w:pPr>
-              <w:rPr>
-                <w:rFonts w:ascii="Times New Roman" w:hAnsi="Times New Roman" w:cs="Times New Roman"/>
-                <w:b/>
-                <w:sz w:val="28"/>
-                <w:szCs w:val="28"/>
-              </w:rPr>
-            </w:pPr>
-            <w:r>
-              <w:rPr>
-                <w:rFonts w:ascii="Times New Roman" w:hAnsi="Times New Roman" w:cs="Times New Roman"/>
-                <w:b/>
-                <w:sz w:val="28"/>
-                <w:szCs w:val="28"/>
-              </w:rPr>
-              <w:t>Case/charge information</w:t>
-            </w:r>
-          </w:p>
-        </w:tc>
-        <w:tc>
-          <w:tcPr>
-            <w:tcW w:w="5670" w:type="dxa"/>
-            <w:shd w:val="clear" w:color="auto" w:fill="D9D9D9" w:themeFill="background1" w:themeFillShade="D9"/>
-          </w:tcPr>
-          <w:p>
-            <w:pPr>
-              <w:rPr>
-                <w:rFonts w:ascii="Times New Roman" w:hAnsi="Times New Roman" w:cs="Times New Roman"/>
-                <w:b/>
-                <w:sz w:val="28"/>
-                <w:szCs w:val="28"/>
-              </w:rPr>
-            </w:pPr>
-            <w:r>
-              <w:rPr>
-                <w:rFonts w:ascii="Times New Roman" w:hAnsi="Times New Roman" w:cs="Times New Roman"/>
-                <w:b/>
-                <w:sz w:val="28"/>
-                <w:szCs w:val="28"/>
-              </w:rPr>
-              <w:t>Reason</w:t>
-            </w:r>
-          </w:p>
-        </w:tc>
-      </w:tr>
-      <w:tr>
-        <w:tc>
-          <w:tcPr>
-            <w:tcW w:w="3229" w:type="dxa"/>
-          </w:tcPr>
-          <w:p>
-            <w:pPr>
-              <w:rPr>
-                <w:rFonts w:ascii="Times New Roman" w:hAnsi="Times New Roman" w:cs="Times New Roman"/>
-                <w:b/>
-                <w:sz w:val="24"/>
-                <w:szCs w:val="24"/>
-              </w:rPr>
-            </w:pPr>
-            <w:r>
-              <w:rPr>
-                <w:rFonts w:ascii="Times New Roman" w:hAnsi="Times New Roman" w:cs="Times New Roman"/>
-                <w:b/>
-                <w:sz w:val="24"/>
-                <w:szCs w:val="24"/>
-              </w:rPr>
-              <w:t>Murder/F1 Conviction</w:t>
-            </w:r>
-          </w:p>
-        </w:tc>
-        <w:tc>
-          <w:tcPr>
-            <w:tcW w:w="4799" w:type="dxa"/>
-          </w:tcPr>
-          <w:p>
-            <w:pPr>
-              <w:rPr>
-                <w:rFonts w:ascii="Times New Roman" w:hAnsi="Times New Roman" w:cs="Times New Roman"/>
-                <w:sz w:val="24"/>
-                <w:szCs w:val="24"/>
-              </w:rPr>
-            </w:pPr>
-            <w:r>
-              <w:rPr>
-                <w:rFonts w:ascii="Times New Roman" w:hAnsi="Times New Roman" w:cs="Times New Roman"/>
-                <w:sz w:val="24"/>
-                <w:szCs w:val="24"/>
-              </w:rPr>
-              <w:t>${MURDER_CASE_CHARGE}</w:t>
-            </w:r>
-          </w:p>
-        </w:tc>
-        <w:tc>
-          <w:tcPr>
-            <w:tcW w:w="5670" w:type="dxa"/>
-          </w:tcPr>
-          <w:p>
-            <w:pPr>
-              <w:rPr>
-                <w:rFonts w:ascii="Times New Roman" w:hAnsi="Times New Roman" w:cs="Times New Roman"/>
-                <w:sz w:val="24"/>
-                <w:szCs w:val="24"/>
-              </w:rPr>
-            </w:pPr>
-            <w:r>
-              <w:rPr>
-                <w:rFonts w:ascii="Times New Roman" w:hAnsi="Times New Roman" w:cs="Times New Roman"/>
-                <w:sz w:val="24"/>
-                <w:szCs w:val="24"/>
-              </w:rPr>
-              <w:t>${MURDER_REASON}</w:t>
-            </w:r>
-          </w:p>
-        </w:tc>
-      </w:tr>
-      <w:tr>
-        <w:tc>
-          <w:tcPr>
-            <w:tcW w:w="3229" w:type="dxa"/>
-          </w:tcPr>
-          <w:p>
-            <w:pPr>
-              <w:rPr>
-                <w:rFonts w:ascii="Times New Roman" w:hAnsi="Times New Roman" w:cs="Times New Roman"/>
-                <w:b/>
-                <w:sz w:val="24"/>
-                <w:szCs w:val="24"/>
-              </w:rPr>
-            </w:pPr>
-            <w:r>
-              <w:rPr>
-                <w:rFonts w:ascii="Times New Roman" w:hAnsi="Times New Roman" w:cs="Times New Roman"/>
-                <w:b/>
-                <w:sz w:val="24"/>
-                <w:szCs w:val="24"/>
-              </w:rPr>
-              <w:t>Past 10 years: M of F Conviction</w:t>
-            </w:r>
-          </w:p>
-        </w:tc>
-        <w:tc>
-          <w:tcPr>
-            <w:tcW w:w="4799" w:type="dxa"/>
-          </w:tcPr>
-          <w:p>
-            <w:pPr>
-              <w:rPr>
-                <w:rFonts w:ascii="Times New Roman" w:hAnsi="Times New Roman" w:cs="Times New Roman"/>
-                <w:sz w:val="24"/>
-                <w:szCs w:val="24"/>
-              </w:rPr>
-            </w:pPr>
-            <w:r>
-              <w:rPr>
-                <w:rFonts w:ascii="Times New Roman" w:hAnsi="Times New Roman" w:cs="Times New Roman"/>
-                <w:sz w:val="24"/>
-                <w:szCs w:val="24"/>
-              </w:rPr>
-              <w:t>${PAST_10_CONV_CASE_CHARGE}</w:t>
-            </w:r>
-          </w:p>
-        </w:tc>
-        <w:tc>
-          <w:tcPr>
-            <w:tcW w:w="5670" w:type="dxa"/>
-          </w:tcPr>
-          <w:p>
-            <w:pPr>
-              <w:rPr>
-                <w:rFonts w:ascii="Times New Roman" w:hAnsi="Times New Roman" w:cs="Times New Roman"/>
-                <w:sz w:val="24"/>
-                <w:szCs w:val="24"/>
-              </w:rPr>
-            </w:pPr>
-            <w:r>
-              <w:rPr>
-                <w:rFonts w:ascii="Times New Roman" w:hAnsi="Times New Roman" w:cs="Times New Roman"/>
-                <w:sz w:val="24"/>
-                <w:szCs w:val="24"/>
-              </w:rPr>
-              <w:t>${PAST_10_CONVICTION_REASON}</w:t>
-            </w:r>
-          </w:p>
-        </w:tc>
-      </w:tr>
-      <w:tr>
-        <w:tc>
-          <w:tcPr>
-            <w:tcW w:w="3229" w:type="dxa"/>
-          </w:tcPr>
-          <w:p>
-            <w:pPr>
-              <w:rPr>
-                <w:rFonts w:ascii="Times New Roman" w:hAnsi="Times New Roman" w:cs="Times New Roman"/>
-                <w:b/>
-                <w:sz w:val="24"/>
-                <w:szCs w:val="24"/>
-              </w:rPr>
-            </w:pPr>
-            <w:r>
-              <w:rPr>
-                <w:rFonts w:ascii="Times New Roman" w:hAnsi="Times New Roman" w:cs="Times New Roman"/>
-                <w:b/>
-                <w:sz w:val="24"/>
-                <w:szCs w:val="24"/>
-              </w:rPr>
-              <w:t>Past 15 years: More than One M1 or F Conviction</w:t>
-            </w:r>
-          </w:p>
-        </w:tc>
-        <w:tc>
-          <w:tcPr>
-            <w:tcW w:w="4799" w:type="dxa"/>
-          </w:tcPr>
-          <w:p>
-            <w:pPr>
-              <w:rPr>
-                <w:rFonts w:ascii="Times New Roman" w:hAnsi="Times New Roman" w:cs="Times New Roman"/>
-                <w:sz w:val="24"/>
-                <w:szCs w:val="24"/>
-              </w:rPr>
-            </w:pPr>
-            <w:r>
-              <w:rPr>
-                <w:rFonts w:ascii="Times New Roman" w:hAnsi="Times New Roman" w:cs="Times New Roman"/>
-                <w:sz w:val="24"/>
-                <w:szCs w:val="24"/>
-              </w:rPr>
-              <w:t>${PAST_15_M1F_CASE_CHARGE}</w:t>
-            </w:r>
-          </w:p>
-        </w:tc>
-        <w:tc>
-          <w:tcPr>
-            <w:tcW w:w="5670" w:type="dxa"/>
-          </w:tcPr>
-          <w:p>
-            <w:pPr>
-              <w:rPr>
-                <w:rFonts w:ascii="Times New Roman" w:hAnsi="Times New Roman" w:cs="Times New Roman"/>
-                <w:sz w:val="24"/>
-                <w:szCs w:val="24"/>
-              </w:rPr>
-            </w:pPr>
-            <w:r>
-              <w:rPr>
-                <w:rFonts w:ascii="Times New Roman" w:hAnsi="Times New Roman" w:cs="Times New Roman"/>
-                <w:sz w:val="24"/>
-                <w:szCs w:val="24"/>
-              </w:rPr>
-              <w:t>${PAST_15_M1F_REASON}</w:t>
-            </w:r>
-          </w:p>
-        </w:tc>
-      </w:tr>
-      <w:tr>
-        <w:tc>
-          <w:tcPr>
-            <w:tcW w:w="3229" w:type="dxa"/>
-          </w:tcPr>
-          <w:p>
-            <w:pPr>
-              <w:rPr>
-                <w:rFonts w:ascii="Times New Roman" w:hAnsi="Times New Roman" w:cs="Times New Roman"/>
-                <w:b/>
-                <w:sz w:val="24"/>
-                <w:szCs w:val="24"/>
-              </w:rPr>
-            </w:pPr>
-            <w:r>
-              <w:rPr>
-                <w:rFonts w:ascii="Times New Roman" w:hAnsi="Times New Roman" w:cs="Times New Roman"/>
-                <w:b/>
-                <w:sz w:val="24"/>
-                <w:szCs w:val="24"/>
-              </w:rPr>
-              <w:t>Past 15 years: Prohibited Enumerated Conviction (indecent exposure, etc…)</w:t>
-            </w:r>
-          </w:p>
-        </w:tc>
-        <w:tc>
-          <w:tcPr>
-            <w:tcW w:w="4799" w:type="dxa"/>
-          </w:tcPr>
-          <w:p>
-            <w:pPr>
-              <w:rPr>
-                <w:rFonts w:ascii="Times New Roman" w:hAnsi="Times New Roman" w:cs="Times New Roman"/>
-                <w:sz w:val="24"/>
-                <w:szCs w:val="24"/>
-              </w:rPr>
-            </w:pPr>
-            <w:r>
-              <w:rPr>
-                <w:rFonts w:ascii="Times New Roman" w:hAnsi="Times New Roman" w:cs="Times New Roman"/>
-                <w:sz w:val="24"/>
-                <w:szCs w:val="24"/>
-              </w:rPr>
-              <w:t>${PAST_15_PROHIB_CASE_CHARGE}</w:t>
-            </w:r>
-          </w:p>
-        </w:tc>
-        <w:tc>
-          <w:tcPr>
-            <w:tcW w:w="5670" w:type="dxa"/>
-          </w:tcPr>
-          <w:p>
-            <w:pPr>
-              <w:rPr>
-                <w:rFonts w:ascii="Times New Roman" w:hAnsi="Times New Roman" w:cs="Times New Roman"/>
-                <w:sz w:val="24"/>
-                <w:szCs w:val="24"/>
-              </w:rPr>
-            </w:pPr>
-            <w:r>
-              <w:rPr>
-                <w:rFonts w:ascii="Times New Roman" w:hAnsi="Times New Roman" w:cs="Times New Roman"/>
-                <w:sz w:val="24"/>
-                <w:szCs w:val="24"/>
-              </w:rPr>
-              <w:t>${PAST_15_PROHIB_REASON}</w:t>
-            </w:r>
-          </w:p>
-        </w:tc>
-      </w:tr>
-      <w:tr>
-        <w:tc>
-          <w:tcPr>
-            <w:tcW w:w="3229" w:type="dxa"/>
-          </w:tcPr>
-          <w:p>
-            <w:pPr>
-              <w:rPr>
-                <w:rFonts w:ascii="Times New Roman" w:hAnsi="Times New Roman" w:cs="Times New Roman"/>
-                <w:b/>
-                <w:sz w:val="24"/>
-                <w:szCs w:val="24"/>
-              </w:rPr>
-            </w:pPr>
-            <w:r>
-              <w:rPr>
-                <w:rFonts w:ascii="Times New Roman" w:hAnsi="Times New Roman" w:cs="Times New Roman"/>
-                <w:b/>
-                <w:sz w:val="24"/>
-                <w:szCs w:val="24"/>
-              </w:rPr>
-              <w:t>Past 20 years: More than Three M2, M1, or F convictions</w:t>
-            </w:r>
-          </w:p>
-        </w:tc>
-        <w:tc>
-          <w:tcPr>
-            <w:tcW w:w="4799" w:type="dxa"/>
-          </w:tcPr>
-          <w:p>
-            <w:pPr>
-              <w:rPr>
-                <w:rFonts w:ascii="Times New Roman" w:hAnsi="Times New Roman" w:cs="Times New Roman"/>
-                <w:sz w:val="24"/>
-                <w:szCs w:val="24"/>
-              </w:rPr>
-            </w:pPr>
-            <w:r>
-              <w:rPr>
-                <w:rFonts w:ascii="Times New Roman" w:hAnsi="Times New Roman" w:cs="Times New Roman"/>
-                <w:sz w:val="24"/>
-                <w:szCs w:val="24"/>
-              </w:rPr>
-              <w:t>${PAST_20_M2M1F_CASE_CHARGE}</w:t>
-            </w:r>
-          </w:p>
-        </w:tc>
-        <w:tc>
-          <w:tcPr>
-            <w:tcW w:w="5670" w:type="dxa"/>
-          </w:tcPr>
-          <w:p>
-            <w:pPr>
-              <w:rPr>
-                <w:rFonts w:ascii="Times New Roman" w:hAnsi="Times New Roman" w:cs="Times New Roman"/>
-                <w:sz w:val="24"/>
-                <w:szCs w:val="24"/>
-              </w:rPr>
-            </w:pPr>
-            <w:r>
-              <w:rPr>
-                <w:rFonts w:ascii="Times New Roman" w:hAnsi="Times New Roman" w:cs="Times New Roman"/>
-                <w:sz w:val="24"/>
-                <w:szCs w:val="24"/>
-              </w:rPr>
-              <w:t>${PAST_20_M2M1F_REASON}</w:t>
-            </w:r>
-          </w:p>
-        </w:tc>
-      </w:tr>
-      <w:tr>
-        <w:tc>
-          <w:tcPr>
-            <w:tcW w:w="3229" w:type="dxa"/>
-          </w:tcPr>
-          <w:p>
-            <w:pPr>
-              <w:rPr>
-                <w:rFonts w:ascii="Times New Roman" w:hAnsi="Times New Roman" w:cs="Times New Roman"/>
-                <w:b/>
-                <w:sz w:val="24"/>
-                <w:szCs w:val="24"/>
-              </w:rPr>
-            </w:pPr>
-            <w:r>
-              <w:rPr>
-                <w:rFonts w:ascii="Times New Roman" w:hAnsi="Times New Roman" w:cs="Times New Roman"/>
-                <w:b/>
-                <w:sz w:val="24"/>
-                <w:szCs w:val="24"/>
-              </w:rPr>
-              <w:t>Past 20 years: F Conviction for Article B, D, Chap</w:t>
-            </w:r>
-            <w:r>
-              <w:rPr>
-                <w:rFonts w:ascii="Times New Roman" w:hAnsi="Times New Roman" w:cs="Times New Roman"/>
-                <w:b/>
-                <w:sz w:val="24"/>
-                <w:szCs w:val="24"/>
-              </w:rPr>
-              <w:t>.</w:t>
-            </w:r>
-            <w:r>
-              <w:rPr>
-                <w:rFonts w:ascii="Times New Roman" w:hAnsi="Times New Roman" w:cs="Times New Roman"/>
-                <w:b/>
-                <w:sz w:val="24"/>
-                <w:szCs w:val="24"/>
-              </w:rPr>
-              <w:t xml:space="preserve"> 61, registration crime</w:t>
-            </w:r>
-          </w:p>
-        </w:tc>
-        <w:tc>
-          <w:tcPr>
-            <w:tcW w:w="4799" w:type="dxa"/>
-          </w:tcPr>
-          <w:p>
-            <w:pPr>
-              <w:rPr>
-                <w:rFonts w:ascii="Times New Roman" w:hAnsi="Times New Roman" w:cs="Times New Roman"/>
-                <w:sz w:val="24"/>
-                <w:szCs w:val="24"/>
-              </w:rPr>
-            </w:pPr>
-            <w:r>
-              <w:rPr>
-                <w:rFonts w:ascii="Times New Roman" w:hAnsi="Times New Roman" w:cs="Times New Roman"/>
-                <w:sz w:val="24"/>
-                <w:szCs w:val="24"/>
-              </w:rPr>
-              <w:t>${PAST_20_F_PROHIB_CASE_CHARGE}</w:t>
-            </w:r>
-          </w:p>
-        </w:tc>
-        <w:tc>
-          <w:tcPr>
-            <w:tcW w:w="5670" w:type="dxa"/>
-          </w:tcPr>
-          <w:p>
-            <w:pPr>
-              <w:rPr>
-                <w:rFonts w:ascii="Times New Roman" w:hAnsi="Times New Roman" w:cs="Times New Roman"/>
-                <w:sz w:val="24"/>
-                <w:szCs w:val="24"/>
-              </w:rPr>
-            </w:pPr>
-            <w:r>
-              <w:rPr>
-                <w:rFonts w:ascii="Times New Roman" w:hAnsi="Times New Roman" w:cs="Times New Roman"/>
-                <w:sz w:val="24"/>
-                <w:szCs w:val="24"/>
-              </w:rPr>
-              <w:t>${PAST_20_F_PROHIB_REASON}</w:t>
-            </w:r>
-          </w:p>
-        </w:tc>
-      </w:tr>
-    </w:tbl>
-    <w:p>
-      <w:pPr>
-        <w:spacing w:after="0" w:line="240" w:lineRule="auto"/>
-        <w:rPr>
-          <w:rFonts w:ascii="Times New Roman" w:hAnsi="Times New Roman" w:cs="Times New Roman"/>
-          <w:b/>
-          <w:sz w:val="28"/>
-          <w:szCs w:val="28"/>
-        </w:rPr>
-      </w:pPr>
-    </w:p>
-    <w:p>
-      <w:pPr>
-        <w:spacing w:after="0" w:line="240" w:lineRule="auto"/>
-        <w:rPr>
-          <w:rFonts w:ascii="Times New Roman" w:hAnsi="Times New Roman" w:cs="Times New Roman"/>
-          <w:b/>
-          <w:sz w:val="28"/>
-          <w:szCs w:val="28"/>
-        </w:rPr>
-      </w:pPr>
-    </w:p>
-    <w:p>
-      <w:pPr>
-        <w:spacing w:after="0" w:line="240" w:lineRule="auto"/>
-        <w:rPr>
-          <w:rFonts w:ascii="Times New Roman" w:hAnsi="Times New Roman" w:cs="Times New Roman"/>
-          <w:sz w:val="28"/>
-          <w:szCs w:val="28"/>
-        </w:rPr>
-      </w:pPr>
-      <w:r>
-        <w:rPr>
-          <w:rFonts w:ascii="Times New Roman" w:hAnsi="Times New Roman" w:cs="Times New Roman"/>
-          <w:b/>
-          <w:sz w:val="28"/>
-          <w:szCs w:val="28"/>
-        </w:rPr>
-        <w:lastRenderedPageBreak/>
         <w:t xml:space="preserve">Below is </w:t>
       </w:r>
       <w:r>
@@ -879,7 +234,27 @@
           <w:sz w:val="28"/>
           <w:szCs w:val="28"/>
         </w:rPr>
-        <w:t xml:space="preserve">whether each conviction on this person’s record is potentially sealable based solely on the criteria in 9122.1(b)(1).  </w:t>
+        <w:t>whether each conviction on this person’s record is potentially sealable based solely on the criteria in 9122.1(b</w:t>
+      </w:r>
+      <w:proofErr w:type="gramStart"/>
+      <w:r>
+        <w:rPr>
+          <w:rFonts w:ascii="Times New Roman" w:hAnsi="Times New Roman" w:cs="Times New Roman"/>
+          <w:b/>
+          <w:sz w:val="28"/>
+          <w:szCs w:val="28"/>
+        </w:rPr>
+        <w:t>)(</w:t>
+      </w:r>
+      <w:proofErr w:type="gramEnd"/>
+      <w:r>
+        <w:rPr>
+          <w:rFonts w:ascii="Times New Roman" w:hAnsi="Times New Roman" w:cs="Times New Roman"/>
+          <w:b/>
+          <w:sz w:val="28"/>
+          <w:szCs w:val="28"/>
+        </w:rPr>
+        <w:t xml:space="preserve">1).  </w:t>
       </w:r>
       <w:r>
         <w:rPr>
@@ -1193,6 +568,664 @@
         <w:spacing w:after="0" w:line="240" w:lineRule="auto"/>
         <w:rPr>
           <w:rFonts w:ascii="Times New Roman" w:hAnsi="Times New Roman" w:cs="Times New Roman"/>
+          <w:b/>
+          <w:sz w:val="28"/>
+          <w:szCs w:val="28"/>
+        </w:rPr>
+      </w:pPr>
+    </w:p>
+    <w:p>
+      <w:pPr>
+        <w:spacing w:after="0" w:line="240" w:lineRule="auto"/>
+        <w:rPr>
+          <w:rFonts w:ascii="Times New Roman" w:hAnsi="Times New Roman" w:cs="Times New Roman"/>
+          <w:sz w:val="28"/>
+          <w:szCs w:val="28"/>
+        </w:rPr>
+      </w:pPr>
+      <w:r>
+        <w:rPr>
+          <w:rFonts w:ascii="Times New Roman" w:hAnsi="Times New Roman" w:cs="Times New Roman"/>
+          <w:b/>
+          <w:sz w:val="28"/>
+          <w:szCs w:val="28"/>
+        </w:rPr>
+        <w:t xml:space="preserve">Below is information about the convictions that </w:t>
+      </w:r>
+      <w:r>
+        <w:rPr>
+          <w:rFonts w:ascii="Times New Roman" w:hAnsi="Times New Roman" w:cs="Times New Roman"/>
+          <w:b/>
+          <w:i/>
+          <w:sz w:val="28"/>
+          <w:szCs w:val="28"/>
+          <w:u w:val="single"/>
+        </w:rPr>
+        <w:t>may</w:t>
+      </w:r>
+      <w:r>
+        <w:rPr>
+          <w:rFonts w:ascii="Times New Roman" w:hAnsi="Times New Roman" w:cs="Times New Roman"/>
+          <w:b/>
+          <w:sz w:val="28"/>
+          <w:szCs w:val="28"/>
+        </w:rPr>
+        <w:t xml:space="preserve"> disqualify this person’s entire record from sealing.  </w:t>
+      </w:r>
+      <w:r>
+        <w:rPr>
+          <w:rFonts w:ascii="Times New Roman" w:hAnsi="Times New Roman" w:cs="Times New Roman"/>
+          <w:sz w:val="28"/>
+          <w:szCs w:val="28"/>
+        </w:rPr>
+        <w:t xml:space="preserve">Because offense grades so often do not appear on court records, we can only guess </w:t>
+      </w:r>
+      <w:r>
+        <w:rPr>
+          <w:rFonts w:ascii="Times New Roman" w:hAnsi="Times New Roman" w:cs="Times New Roman"/>
+          <w:sz w:val="28"/>
+          <w:szCs w:val="28"/>
+        </w:rPr>
+        <w:t xml:space="preserve">at the grade of many offenses.  For this reason, this is only intended as a guide; </w:t>
+      </w:r>
+      <w:r>
+        <w:rPr>
+          <w:rFonts w:ascii="Times New Roman" w:hAnsi="Times New Roman" w:cs="Times New Roman"/>
+          <w:sz w:val="28"/>
+          <w:szCs w:val="28"/>
+          <w:u w:val="single"/>
+        </w:rPr>
+        <w:t>it is important to investigate further</w:t>
+      </w:r>
+      <w:r>
+        <w:rPr>
+          <w:rFonts w:ascii="Times New Roman" w:hAnsi="Times New Roman" w:cs="Times New Roman"/>
+          <w:sz w:val="28"/>
+          <w:szCs w:val="28"/>
+        </w:rPr>
+        <w:t xml:space="preserve">. </w:t>
+      </w:r>
+    </w:p>
+    <w:p>
+      <w:pPr>
+        <w:spacing w:after="0" w:line="240" w:lineRule="auto"/>
+        <w:rPr>
+          <w:rFonts w:ascii="Times New Roman" w:hAnsi="Times New Roman" w:cs="Times New Roman"/>
+          <w:b/>
+          <w:sz w:val="12"/>
+          <w:szCs w:val="12"/>
+        </w:rPr>
+      </w:pPr>
+    </w:p>
+    <w:tbl>
+      <w:tblPr>
+        <w:tblStyle w:val="TableGrid"/>
+        <w:tblW w:w="13698" w:type="dxa"/>
+        <w:tblCellMar>
+          <w:left w:w="115" w:type="dxa"/>
+          <w:bottom w:w="115" w:type="dxa"/>
+          <w:right w:w="115" w:type="dxa"/>
+        </w:tblCellMar>
+        <w:tblLook w:val="04A0" w:firstRow="1" w:lastRow="0" w:firstColumn="1" w:lastColumn="0" w:noHBand="0" w:noVBand="1"/>
+      </w:tblPr>
+      <w:tblGrid>
+        <w:gridCol w:w="3229"/>
+        <w:gridCol w:w="4799"/>
+        <w:gridCol w:w="5670"/>
+      </w:tblGrid>
+      <w:tr>
+        <w:tc>
+          <w:tcPr>
+            <w:tcW w:w="3229" w:type="dxa"/>
+            <w:shd w:val="clear" w:color="auto" w:fill="D9D9D9" w:themeFill="background1" w:themeFillShade="D9"/>
+          </w:tcPr>
+          <w:p>
+            <w:pPr>
+              <w:rPr>
+                <w:rFonts w:ascii="Times New Roman" w:hAnsi="Times New Roman" w:cs="Times New Roman"/>
+                <w:b/>
+                <w:sz w:val="28"/>
+                <w:szCs w:val="28"/>
+              </w:rPr>
+            </w:pPr>
+            <w:r>
+              <w:rPr>
+                <w:rFonts w:ascii="Times New Roman" w:hAnsi="Times New Roman" w:cs="Times New Roman"/>
+                <w:b/>
+                <w:sz w:val="28"/>
+                <w:szCs w:val="28"/>
+              </w:rPr>
+              <w:t>Clean Slate Disqualifier</w:t>
+            </w:r>
+          </w:p>
+        </w:tc>
+        <w:tc>
+          <w:tcPr>
+            <w:tcW w:w="4799" w:type="dxa"/>
+            <w:shd w:val="clear" w:color="auto" w:fill="D9D9D9" w:themeFill="background1" w:themeFillShade="D9"/>
+          </w:tcPr>
+          <w:p>
+            <w:pPr>
+              <w:rPr>
+                <w:rFonts w:ascii="Times New Roman" w:hAnsi="Times New Roman" w:cs="Times New Roman"/>
+                <w:b/>
+                <w:sz w:val="28"/>
+                <w:szCs w:val="28"/>
+              </w:rPr>
+            </w:pPr>
+            <w:r>
+              <w:rPr>
+                <w:rFonts w:ascii="Times New Roman" w:hAnsi="Times New Roman" w:cs="Times New Roman"/>
+                <w:b/>
+                <w:sz w:val="28"/>
+                <w:szCs w:val="28"/>
+              </w:rPr>
+              <w:t>Case/charge information</w:t>
+            </w:r>
+          </w:p>
+        </w:tc>
+        <w:tc>
+          <w:tcPr>
+            <w:tcW w:w="5670" w:type="dxa"/>
+            <w:shd w:val="clear" w:color="auto" w:fill="D9D9D9" w:themeFill="background1" w:themeFillShade="D9"/>
+          </w:tcPr>
+          <w:p>
+            <w:pPr>
+              <w:rPr>
+                <w:rFonts w:ascii="Times New Roman" w:hAnsi="Times New Roman" w:cs="Times New Roman"/>
+                <w:b/>
+                <w:sz w:val="28"/>
+                <w:szCs w:val="28"/>
+              </w:rPr>
+            </w:pPr>
+            <w:r>
+              <w:rPr>
+                <w:rFonts w:ascii="Times New Roman" w:hAnsi="Times New Roman" w:cs="Times New Roman"/>
+                <w:b/>
+                <w:sz w:val="28"/>
+                <w:szCs w:val="28"/>
+              </w:rPr>
+              <w:t>Reason</w:t>
+            </w:r>
+          </w:p>
+        </w:tc>
+      </w:tr>
+      <w:tr>
+        <w:tc>
+          <w:tcPr>
+            <w:tcW w:w="3229" w:type="dxa"/>
+          </w:tcPr>
+          <w:p>
+            <w:pPr>
+              <w:rPr>
+                <w:rFonts w:ascii="Times New Roman" w:hAnsi="Times New Roman" w:cs="Times New Roman"/>
+                <w:b/>
+                <w:sz w:val="24"/>
+                <w:szCs w:val="24"/>
+              </w:rPr>
+            </w:pPr>
+            <w:r>
+              <w:rPr>
+                <w:rFonts w:ascii="Times New Roman" w:hAnsi="Times New Roman" w:cs="Times New Roman"/>
+                <w:b/>
+                <w:sz w:val="24"/>
+                <w:szCs w:val="24"/>
+              </w:rPr>
+              <w:t>Murder/F1 Conviction</w:t>
+            </w:r>
+          </w:p>
+        </w:tc>
+        <w:tc>
+          <w:tcPr>
+            <w:tcW w:w="4799" w:type="dxa"/>
+          </w:tcPr>
+          <w:p>
+            <w:pPr>
+              <w:rPr>
+                <w:rFonts w:ascii="Times New Roman" w:hAnsi="Times New Roman" w:cs="Times New Roman"/>
+                <w:sz w:val="24"/>
+                <w:szCs w:val="24"/>
+              </w:rPr>
+            </w:pPr>
+            <w:r>
+              <w:rPr>
+                <w:rFonts w:ascii="Times New Roman" w:hAnsi="Times New Roman" w:cs="Times New Roman"/>
+                <w:sz w:val="24"/>
+                <w:szCs w:val="24"/>
+              </w:rPr>
+              <w:t>${MURDER_CASE_CHARGE}</w:t>
+            </w:r>
+          </w:p>
+        </w:tc>
+        <w:tc>
+          <w:tcPr>
+            <w:tcW w:w="5670" w:type="dxa"/>
+          </w:tcPr>
+          <w:p>
+            <w:pPr>
+              <w:rPr>
+                <w:rFonts w:ascii="Times New Roman" w:hAnsi="Times New Roman" w:cs="Times New Roman"/>
+                <w:sz w:val="24"/>
+                <w:szCs w:val="24"/>
+              </w:rPr>
+            </w:pPr>
+            <w:r>
+              <w:rPr>
+                <w:rFonts w:ascii="Times New Roman" w:hAnsi="Times New Roman" w:cs="Times New Roman"/>
+                <w:sz w:val="24"/>
+                <w:szCs w:val="24"/>
+              </w:rPr>
+              <w:t>${MURDER_REASON}</w:t>
+            </w:r>
+          </w:p>
+        </w:tc>
+      </w:tr>
+      <w:tr>
+        <w:tc>
+          <w:tcPr>
+            <w:tcW w:w="3229" w:type="dxa"/>
+          </w:tcPr>
+          <w:p>
+            <w:pPr>
+              <w:rPr>
+                <w:rFonts w:ascii="Times New Roman" w:hAnsi="Times New Roman" w:cs="Times New Roman"/>
+                <w:b/>
+                <w:sz w:val="24"/>
+                <w:szCs w:val="24"/>
+              </w:rPr>
+            </w:pPr>
+            <w:r>
+              <w:rPr>
+                <w:rFonts w:ascii="Times New Roman" w:hAnsi="Times New Roman" w:cs="Times New Roman"/>
+                <w:b/>
+                <w:sz w:val="24"/>
+                <w:szCs w:val="24"/>
+              </w:rPr>
+              <w:t>Past 10 years: M of F Conviction</w:t>
+            </w:r>
+          </w:p>
+        </w:tc>
+        <w:tc>
+          <w:tcPr>
+            <w:tcW w:w="4799" w:type="dxa"/>
+          </w:tcPr>
+          <w:p>
+            <w:pPr>
+              <w:rPr>
+                <w:rFonts w:ascii="Times New Roman" w:hAnsi="Times New Roman" w:cs="Times New Roman"/>
+                <w:sz w:val="24"/>
+                <w:szCs w:val="24"/>
+              </w:rPr>
+            </w:pPr>
+            <w:r>
+              <w:rPr>
+                <w:rFonts w:ascii="Times New Roman" w:hAnsi="Times New Roman" w:cs="Times New Roman"/>
+                <w:sz w:val="24"/>
+                <w:szCs w:val="24"/>
+              </w:rPr>
+              <w:t>${PAST_10_CONV_CASE_CHARGE}</w:t>
+            </w:r>
+          </w:p>
+        </w:tc>
+        <w:tc>
+          <w:tcPr>
+            <w:tcW w:w="5670" w:type="dxa"/>
+          </w:tcPr>
+          <w:p>
+            <w:pPr>
+              <w:rPr>
+                <w:rFonts w:ascii="Times New Roman" w:hAnsi="Times New Roman" w:cs="Times New Roman"/>
+                <w:sz w:val="24"/>
+                <w:szCs w:val="24"/>
+              </w:rPr>
+            </w:pPr>
+            <w:r>
+              <w:rPr>
+                <w:rFonts w:ascii="Times New Roman" w:hAnsi="Times New Roman" w:cs="Times New Roman"/>
+                <w:sz w:val="24"/>
+                <w:szCs w:val="24"/>
+              </w:rPr>
+              <w:t>${PAST_10_CONVICTION_REASON}</w:t>
+            </w:r>
+          </w:p>
+        </w:tc>
+      </w:tr>
+      <w:tr>
+        <w:tc>
+          <w:tcPr>
+            <w:tcW w:w="3229" w:type="dxa"/>
+          </w:tcPr>
+          <w:p>
+            <w:pPr>
+              <w:rPr>
+                <w:rFonts w:ascii="Times New Roman" w:hAnsi="Times New Roman" w:cs="Times New Roman"/>
+                <w:b/>
+                <w:sz w:val="24"/>
+                <w:szCs w:val="24"/>
+              </w:rPr>
+            </w:pPr>
+            <w:r>
+              <w:rPr>
+                <w:rFonts w:ascii="Times New Roman" w:hAnsi="Times New Roman" w:cs="Times New Roman"/>
+                <w:b/>
+                <w:sz w:val="24"/>
+                <w:szCs w:val="24"/>
+              </w:rPr>
+              <w:t>Past 15 years: More than One M1 or F Conviction</w:t>
+            </w:r>
+          </w:p>
+        </w:tc>
+        <w:tc>
+          <w:tcPr>
+            <w:tcW w:w="4799" w:type="dxa"/>
+          </w:tcPr>
+          <w:p>
+            <w:pPr>
+              <w:rPr>
+                <w:rFonts w:ascii="Times New Roman" w:hAnsi="Times New Roman" w:cs="Times New Roman"/>
+                <w:sz w:val="24"/>
+                <w:szCs w:val="24"/>
+              </w:rPr>
+            </w:pPr>
+            <w:r>
+              <w:rPr>
+                <w:rFonts w:ascii="Times New Roman" w:hAnsi="Times New Roman" w:cs="Times New Roman"/>
+                <w:sz w:val="24"/>
+                <w:szCs w:val="24"/>
+              </w:rPr>
+              <w:t>${PAST_15_M1F_CASE_CHARGE}</w:t>
+            </w:r>
+          </w:p>
+        </w:tc>
+        <w:tc>
+          <w:tcPr>
+            <w:tcW w:w="5670" w:type="dxa"/>
+          </w:tcPr>
+          <w:p>
+            <w:pPr>
+              <w:rPr>
+                <w:rFonts w:ascii="Times New Roman" w:hAnsi="Times New Roman" w:cs="Times New Roman"/>
+                <w:sz w:val="24"/>
+                <w:szCs w:val="24"/>
+              </w:rPr>
+            </w:pPr>
+            <w:r>
+              <w:rPr>
+                <w:rFonts w:ascii="Times New Roman" w:hAnsi="Times New Roman" w:cs="Times New Roman"/>
+                <w:sz w:val="24"/>
+                <w:szCs w:val="24"/>
+              </w:rPr>
+              <w:t>${PAST_15_M1F_REASON}</w:t>
+            </w:r>
+          </w:p>
+        </w:tc>
+      </w:tr>
+      <w:tr>
+        <w:tc>
+          <w:tcPr>
+            <w:tcW w:w="3229" w:type="dxa"/>
+          </w:tcPr>
+          <w:p>
+            <w:pPr>
+              <w:rPr>
+                <w:rFonts w:ascii="Times New Roman" w:hAnsi="Times New Roman" w:cs="Times New Roman"/>
+                <w:b/>
+                <w:sz w:val="24"/>
+                <w:szCs w:val="24"/>
+              </w:rPr>
+            </w:pPr>
+            <w:r>
+              <w:rPr>
+                <w:rFonts w:ascii="Times New Roman" w:hAnsi="Times New Roman" w:cs="Times New Roman"/>
+                <w:b/>
+                <w:sz w:val="24"/>
+                <w:szCs w:val="24"/>
+              </w:rPr>
+              <w:lastRenderedPageBreak/>
+              <w:t xml:space="preserve">Past 15 years: Prohibited Enumerated Conviction (indecent exposure, </w:t>
+            </w:r>
+            <w:proofErr w:type="spellStart"/>
+            <w:r>
+              <w:rPr>
+                <w:rFonts w:ascii="Times New Roman" w:hAnsi="Times New Roman" w:cs="Times New Roman"/>
+                <w:b/>
+                <w:sz w:val="24"/>
+                <w:szCs w:val="24"/>
+              </w:rPr>
+              <w:t>etc</w:t>
+            </w:r>
+            <w:proofErr w:type="spellEnd"/>
+            <w:r>
+              <w:rPr>
+                <w:rFonts w:ascii="Times New Roman" w:hAnsi="Times New Roman" w:cs="Times New Roman"/>
+                <w:b/>
+                <w:sz w:val="24"/>
+                <w:szCs w:val="24"/>
+              </w:rPr>
+              <w:t>…)</w:t>
+            </w:r>
+          </w:p>
+        </w:tc>
+        <w:tc>
+          <w:tcPr>
+            <w:tcW w:w="4799" w:type="dxa"/>
+          </w:tcPr>
+          <w:p>
+            <w:pPr>
+              <w:rPr>
+                <w:rFonts w:ascii="Times New Roman" w:hAnsi="Times New Roman" w:cs="Times New Roman"/>
+                <w:sz w:val="24"/>
+                <w:szCs w:val="24"/>
+              </w:rPr>
+            </w:pPr>
+            <w:r>
+              <w:rPr>
+                <w:rFonts w:ascii="Times New Roman" w:hAnsi="Times New Roman" w:cs="Times New Roman"/>
+                <w:sz w:val="24"/>
+                <w:szCs w:val="24"/>
+              </w:rPr>
+              <w:t>${PAST_15_PROHIB_CASE_CHARGE}</w:t>
+            </w:r>
+          </w:p>
+        </w:tc>
+        <w:tc>
+          <w:tcPr>
+            <w:tcW w:w="5670" w:type="dxa"/>
+          </w:tcPr>
+          <w:p>
+            <w:pPr>
+              <w:rPr>
+                <w:rFonts w:ascii="Times New Roman" w:hAnsi="Times New Roman" w:cs="Times New Roman"/>
+                <w:sz w:val="24"/>
+                <w:szCs w:val="24"/>
+              </w:rPr>
+            </w:pPr>
+            <w:r>
+              <w:rPr>
+                <w:rFonts w:ascii="Times New Roman" w:hAnsi="Times New Roman" w:cs="Times New Roman"/>
+                <w:sz w:val="24"/>
+                <w:szCs w:val="24"/>
+              </w:rPr>
+              <w:t>${PAST_15_PROHIB_REASON}</w:t>
+            </w:r>
+          </w:p>
+        </w:tc>
+      </w:tr>
+      <w:tr>
+        <w:tc>
+          <w:tcPr>
+            <w:tcW w:w="3229" w:type="dxa"/>
+          </w:tcPr>
+          <w:p>
+            <w:pPr>
+              <w:rPr>
+                <w:rFonts w:ascii="Times New Roman" w:hAnsi="Times New Roman" w:cs="Times New Roman"/>
+                <w:b/>
+                <w:sz w:val="24"/>
+                <w:szCs w:val="24"/>
+              </w:rPr>
+            </w:pPr>
+            <w:r>
+              <w:rPr>
+                <w:rFonts w:ascii="Times New Roman" w:hAnsi="Times New Roman" w:cs="Times New Roman"/>
+                <w:b/>
+                <w:sz w:val="24"/>
+                <w:szCs w:val="24"/>
+              </w:rPr>
+              <w:t>Past 20 years: More than Three M2, M1, or F convictions</w:t>
+            </w:r>
+          </w:p>
+        </w:tc>
+        <w:tc>
+          <w:tcPr>
+            <w:tcW w:w="4799" w:type="dxa"/>
+          </w:tcPr>
+          <w:p>
+            <w:pPr>
+              <w:rPr>
+                <w:rFonts w:ascii="Times New Roman" w:hAnsi="Times New Roman" w:cs="Times New Roman"/>
+                <w:sz w:val="24"/>
+                <w:szCs w:val="24"/>
+              </w:rPr>
+            </w:pPr>
+            <w:r>
+              <w:rPr>
+                <w:rFonts w:ascii="Times New Roman" w:hAnsi="Times New Roman" w:cs="Times New Roman"/>
+                <w:sz w:val="24"/>
+                <w:szCs w:val="24"/>
+              </w:rPr>
+              <w:t>${PAST_20_M2M1F_CASE_CHARGE}</w:t>
+            </w:r>
+          </w:p>
+        </w:tc>
+        <w:tc>
+          <w:tcPr>
+            <w:tcW w:w="5670" w:type="dxa"/>
+          </w:tcPr>
+          <w:p>
+            <w:pPr>
+              <w:rPr>
+                <w:rFonts w:ascii="Times New Roman" w:hAnsi="Times New Roman" w:cs="Times New Roman"/>
+                <w:sz w:val="24"/>
+                <w:szCs w:val="24"/>
+              </w:rPr>
+            </w:pPr>
+            <w:r>
+              <w:rPr>
+                <w:rFonts w:ascii="Times New Roman" w:hAnsi="Times New Roman" w:cs="Times New Roman"/>
+                <w:sz w:val="24"/>
+                <w:szCs w:val="24"/>
+              </w:rPr>
+              <w:t>${PAST_20_M2M1F_REASON}</w:t>
+            </w:r>
+          </w:p>
+        </w:tc>
+      </w:tr>
+      <w:tr>
+        <w:tc>
+          <w:tcPr>
+            <w:tcW w:w="3229" w:type="dxa"/>
+          </w:tcPr>
+          <w:p>
+            <w:pPr>
+              <w:rPr>
+                <w:rFonts w:ascii="Times New Roman" w:hAnsi="Times New Roman" w:cs="Times New Roman"/>
+                <w:b/>
+                <w:sz w:val="24"/>
+                <w:szCs w:val="24"/>
+              </w:rPr>
+            </w:pPr>
+            <w:r>
+              <w:rPr>
+                <w:rFonts w:ascii="Times New Roman" w:hAnsi="Times New Roman" w:cs="Times New Roman"/>
+                <w:b/>
+                <w:sz w:val="24"/>
+                <w:szCs w:val="24"/>
+              </w:rPr>
+              <w:t>Past 20 years: F Conviction for Article B, D, Chap</w:t>
+            </w:r>
+            <w:r>
+              <w:rPr>
+                <w:rFonts w:ascii="Times New Roman" w:hAnsi="Times New Roman" w:cs="Times New Roman"/>
+                <w:b/>
+                <w:sz w:val="24"/>
+                <w:szCs w:val="24"/>
+              </w:rPr>
+              <w:t>.</w:t>
+            </w:r>
+            <w:r>
+              <w:rPr>
+                <w:rFonts w:ascii="Times New Roman" w:hAnsi="Times New Roman" w:cs="Times New Roman"/>
+                <w:b/>
+                <w:sz w:val="24"/>
+                <w:szCs w:val="24"/>
+              </w:rPr>
+              <w:t xml:space="preserve"> 61, registration crime</w:t>
+            </w:r>
+          </w:p>
+        </w:tc>
+        <w:tc>
+          <w:tcPr>
+            <w:tcW w:w="4799" w:type="dxa"/>
+          </w:tcPr>
+          <w:p>
+            <w:pPr>
+              <w:rPr>
+                <w:rFonts w:ascii="Times New Roman" w:hAnsi="Times New Roman" w:cs="Times New Roman"/>
+                <w:sz w:val="24"/>
+                <w:szCs w:val="24"/>
+              </w:rPr>
+            </w:pPr>
+            <w:r>
+              <w:rPr>
+                <w:rFonts w:ascii="Times New Roman" w:hAnsi="Times New Roman" w:cs="Times New Roman"/>
+                <w:sz w:val="24"/>
+                <w:szCs w:val="24"/>
+              </w:rPr>
+              <w:t>${PAST_20_F_PROHIB_CASE_CHARGE}</w:t>
+            </w:r>
+          </w:p>
+        </w:tc>
+        <w:tc>
+          <w:tcPr>
+            <w:tcW w:w="5670" w:type="dxa"/>
+          </w:tcPr>
+          <w:p>
+            <w:pPr>
+              <w:rPr>
+                <w:rFonts w:ascii="Times New Roman" w:hAnsi="Times New Roman" w:cs="Times New Roman"/>
+                <w:sz w:val="24"/>
+                <w:szCs w:val="24"/>
+              </w:rPr>
+            </w:pPr>
+            <w:r>
+              <w:rPr>
+                <w:rFonts w:ascii="Times New Roman" w:hAnsi="Times New Roman" w:cs="Times New Roman"/>
+                <w:sz w:val="24"/>
+                <w:szCs w:val="24"/>
+              </w:rPr>
+              <w:t>${PAST_20_F_PROHIB_REASON}</w:t>
+            </w:r>
+          </w:p>
+        </w:tc>
+      </w:tr>
+    </w:tbl>
+    <w:p>
+      <w:pPr>
+        <w:spacing w:after="0" w:line="240" w:lineRule="auto"/>
+        <w:rPr>
+          <w:rFonts w:ascii="Times New Roman" w:hAnsi="Times New Roman" w:cs="Times New Roman"/>
+          <w:b/>
+          <w:sz w:val="28"/>
+          <w:szCs w:val="28"/>
+        </w:rPr>
+      </w:pPr>
+    </w:p>
+    <w:p>
+      <w:pPr>
+        <w:spacing w:after="0" w:line="240" w:lineRule="auto"/>
+        <w:rPr>
+          <w:rFonts w:ascii="Times New Roman" w:hAnsi="Times New Roman" w:cs="Times New Roman"/>
           <w:sz w:val="24"/>
           <w:szCs w:val="24"/>
         </w:rPr>
@@ -1399,8 +1432,6 @@
         </w:rPr>
         <w:t xml:space="preserve"> </w:t>
       </w:r>
-      <w:bookmarkStart w:id="0" w:name="_GoBack"/>
-      <w:bookmarkEnd w:id="0"/>
     </w:p>
     <w:sectPr>
       <w:pgSz w:w="15840" w:h="12240" w:orient="landscape"/>
@@ -1413,7 +1444,7 @@
 </file>
 
 <file path=word/numbering.xml><?xml version="1.0" encoding="utf-8"?>
-<w:numbering xmlns:wpc="http://schemas.microsoft.com/office/word/2010/wordprocessingCanvas" xmlns:cx="http://schemas.microsoft.com/office/drawing/2014/chartex" xmlns:cx1="http://schemas.microsoft.com/office/drawing/2015/9/8/chartex" xmlns:mc="http://schemas.openxmlformats.org/markup-compatibility/2006" xmlns:o="urn:schemas-microsoft-com:office:office" xmlns:r="http://schemas.openxmlformats.org/officeDocument/2006/relationships" xmlns:m="http://schemas.openxmlformats.org/officeDocument/2006/math" xmlns:v="urn:schemas-microsoft-com:vml" xmlns:wp14="http://schemas.microsoft.com/office/word/2010/wordprocessingDrawing" xmlns:wp="http://schemas.openxmlformats.org/drawingml/2006/wordprocessingDrawing" xmlns:w10="urn:schemas-microsoft-com:office:word" xmlns:w="http://schemas.openxmlformats.org/wordprocessingml/2006/main" xmlns:w14="http://schemas.microsoft.com/office/word/2010/wordml" xmlns:w15="http://schemas.microsoft.com/office/word/2012/wordml" xmlns:w16se="http://schemas.microsoft.com/office/word/2015/wordml/symex" xmlns:wpg="http://schemas.microsoft.com/office/word/2010/wordprocessingGroup" xmlns:wpi="http://schemas.microsoft.com/office/word/2010/wordprocessingInk" xmlns:wne="http://schemas.microsoft.com/office/word/2006/wordml" xmlns:wps="http://schemas.microsoft.com/office/word/2010/wordprocessingShape" mc:Ignorable="w14 w15 w16se wp14">
+<w:numbering xmlns:wpc="http://schemas.microsoft.com/office/word/2010/wordprocessingCanvas" xmlns:mc="http://schemas.openxmlformats.org/markup-compatibility/2006" xmlns:o="urn:schemas-microsoft-com:office:office" xmlns:r="http://schemas.openxmlformats.org/officeDocument/2006/relationships" xmlns:m="http://schemas.openxmlformats.org/officeDocument/2006/math" xmlns:v="urn:schemas-microsoft-com:vml" xmlns:wp14="http://schemas.microsoft.com/office/word/2010/wordprocessingDrawing" xmlns:wp="http://schemas.openxmlformats.org/drawingml/2006/wordprocessingDrawing" xmlns:w10="urn:schemas-microsoft-com:office:word" xmlns:w="http://schemas.openxmlformats.org/wordprocessingml/2006/main" xmlns:w14="http://schemas.microsoft.com/office/word/2010/wordml" xmlns:w15="http://schemas.microsoft.com/office/word/2012/wordml" xmlns:wpg="http://schemas.microsoft.com/office/word/2010/wordprocessingGroup" xmlns:wpi="http://schemas.microsoft.com/office/word/2010/wordprocessingInk" xmlns:wne="http://schemas.microsoft.com/office/word/2006/wordml" xmlns:wps="http://schemas.microsoft.com/office/word/2010/wordprocessingShape" mc:Ignorable="w14 w15 wp14">
   <w:abstractNum w:abstractNumId="0" w15:restartNumberingAfterBreak="0">
     <w:nsid w:val="66D42A3A"/>
     <w:multiLevelType w:val="hybridMultilevel"/>
@@ -1533,7 +1564,7 @@
 </file>
 
 <file path=word/styles.xml><?xml version="1.0" encoding="utf-8"?>
-<w:styles xmlns:mc="http://schemas.openxmlformats.org/markup-compatibility/2006" xmlns:r="http://schemas.openxmlformats.org/officeDocument/2006/relationships" xmlns:w="http://schemas.openxmlformats.org/wordprocessingml/2006/main" xmlns:w14="http://schemas.microsoft.com/office/word/2010/wordml" xmlns:w15="http://schemas.microsoft.com/office/word/2012/wordml" xmlns:w16se="http://schemas.microsoft.com/office/word/2015/wordml/symex" mc:Ignorable="w14 w15 w16se">
+<w:styles xmlns:mc="http://schemas.openxmlformats.org/markup-compatibility/2006" xmlns:r="http://schemas.openxmlformats.org/officeDocument/2006/relationships" xmlns:w="http://schemas.openxmlformats.org/wordprocessingml/2006/main" xmlns:w14="http://schemas.microsoft.com/office/word/2010/wordml" xmlns:w15="http://schemas.microsoft.com/office/word/2012/wordml" mc:Ignorable="w14 w15">
   <w:docDefaults>
     <w:rPrDefault>
       <w:rPr>

</xml_diff>